<commit_message>
implementing separate difficulty generator class
</commit_message>
<xml_diff>
--- a/Documentation.docx
+++ b/Documentation.docx
@@ -25,6 +25,156 @@
         <w:jc w:val="both"/>
       </w:pPr>
       <w:r>
+        <w:t>Designed application implements all four Parts of assignment:</w:t>
+      </w:r>
+    </w:p>
+    <w:p>
+      <w:pPr>
+        <w:pStyle w:val="ListParagraph"/>
+        <w:numPr>
+          <w:ilvl w:val="0"/>
+          <w:numId w:val="2"/>
+        </w:numPr>
+        <w:jc w:val="both"/>
+      </w:pPr>
+      <w:r>
+        <w:t>Reading Sudoku</w:t>
+      </w:r>
+    </w:p>
+    <w:p>
+      <w:pPr>
+        <w:pStyle w:val="ListParagraph"/>
+        <w:numPr>
+          <w:ilvl w:val="1"/>
+          <w:numId w:val="2"/>
+        </w:numPr>
+        <w:jc w:val="both"/>
+      </w:pPr>
+      <w:r>
+        <w:t>Windows Form</w:t>
+      </w:r>
+    </w:p>
+    <w:p>
+      <w:pPr>
+        <w:pStyle w:val="ListParagraph"/>
+        <w:numPr>
+          <w:ilvl w:val="0"/>
+          <w:numId w:val="2"/>
+        </w:numPr>
+        <w:jc w:val="both"/>
+      </w:pPr>
+      <w:r>
+        <w:t>Solving Sudoku, Classifying difficulty</w:t>
+      </w:r>
+    </w:p>
+    <w:p>
+      <w:pPr>
+        <w:pStyle w:val="ListParagraph"/>
+        <w:numPr>
+          <w:ilvl w:val="1"/>
+          <w:numId w:val="2"/>
+        </w:numPr>
+        <w:jc w:val="both"/>
+      </w:pPr>
+      <w:proofErr w:type="spellStart"/>
+      <w:r>
+        <w:rPr>
+          <w:b/>
+          <w:bCs/>
+        </w:rPr>
+        <w:t>SudokuSolver</w:t>
+      </w:r>
+      <w:r>
+        <w:rPr>
+          <w:b/>
+          <w:bCs/>
+        </w:rPr>
+        <w:t>.cs</w:t>
+      </w:r>
+      <w:proofErr w:type="spellEnd"/>
+      <w:r>
+        <w:t xml:space="preserve"> implements this part.</w:t>
+      </w:r>
+    </w:p>
+    <w:p>
+      <w:pPr>
+        <w:pStyle w:val="ListParagraph"/>
+        <w:numPr>
+          <w:ilvl w:val="0"/>
+          <w:numId w:val="2"/>
+        </w:numPr>
+        <w:jc w:val="both"/>
+      </w:pPr>
+      <w:r>
+        <w:t>Sudoku generator with desired difficulty level</w:t>
+      </w:r>
+    </w:p>
+    <w:p>
+      <w:pPr>
+        <w:pStyle w:val="ListParagraph"/>
+        <w:numPr>
+          <w:ilvl w:val="1"/>
+          <w:numId w:val="2"/>
+        </w:numPr>
+        <w:jc w:val="both"/>
+      </w:pPr>
+      <w:proofErr w:type="spellStart"/>
+      <w:r>
+        <w:rPr>
+          <w:b/>
+          <w:bCs/>
+        </w:rPr>
+        <w:t>SudokuGenerator</w:t>
+      </w:r>
+      <w:r>
+        <w:rPr>
+          <w:b/>
+          <w:bCs/>
+        </w:rPr>
+        <w:t>.cs</w:t>
+      </w:r>
+      <w:proofErr w:type="spellEnd"/>
+      <w:r>
+        <w:t xml:space="preserve"> and </w:t>
+      </w:r>
+      <w:proofErr w:type="spellStart"/>
+      <w:r>
+        <w:rPr>
+          <w:b/>
+          <w:bCs/>
+        </w:rPr>
+        <w:t>DifficultyGenerator</w:t>
+      </w:r>
+      <w:r>
+        <w:rPr>
+          <w:b/>
+          <w:bCs/>
+        </w:rPr>
+        <w:t>.cs</w:t>
+      </w:r>
+      <w:proofErr w:type="spellEnd"/>
+      <w:r>
+        <w:t xml:space="preserve"> implement this part</w:t>
+      </w:r>
+    </w:p>
+    <w:p>
+      <w:pPr>
+        <w:pStyle w:val="ListParagraph"/>
+        <w:numPr>
+          <w:ilvl w:val="0"/>
+          <w:numId w:val="2"/>
+        </w:numPr>
+        <w:jc w:val="both"/>
+      </w:pPr>
+      <w:r>
+        <w:t>UI for managing above features</w:t>
+      </w:r>
+    </w:p>
+    <w:p>
+      <w:pPr>
+        <w:jc w:val="both"/>
+      </w:pPr>
+      <w:r>
         <w:t xml:space="preserve">Please consider following points while running </w:t>
       </w:r>
       <w:r>
@@ -61,6 +211,9 @@
         <w:jc w:val="both"/>
       </w:pPr>
       <w:r>
+        <w:rPr>
+          <w:noProof/>
+        </w:rPr>
         <w:drawing>
           <wp:inline distT="0" distB="0" distL="0" distR="0" wp14:anchorId="5E3F97B5" wp14:editId="04778C57">
             <wp:extent cx="4846740" cy="2446232"/>
@@ -124,6 +277,9 @@
         <w:jc w:val="both"/>
       </w:pPr>
       <w:r>
+        <w:rPr>
+          <w:noProof/>
+        </w:rPr>
         <w:drawing>
           <wp:inline distT="0" distB="0" distL="0" distR="0" wp14:anchorId="5EC2591B" wp14:editId="678E7773">
             <wp:extent cx="2400508" cy="297206"/>
@@ -182,8 +338,16 @@
           <w:numId w:val="1"/>
         </w:numPr>
         <w:jc w:val="both"/>
-      </w:pPr>
-      <w:r>
+        <w:rPr>
+          <w:b/>
+          <w:bCs/>
+        </w:rPr>
+      </w:pPr>
+      <w:r>
+        <w:rPr>
+          <w:b/>
+          <w:bCs/>
+        </w:rPr>
         <w:t>Code is adjusted for treating 0 as empty space in Sudoku board</w:t>
       </w:r>
     </w:p>
@@ -203,6 +367,98 @@
     <w:p>
       <w:pPr>
         <w:pStyle w:val="ListParagraph"/>
+        <w:ind w:left="3600"/>
+        <w:jc w:val="both"/>
+      </w:pPr>
+      <w:r>
+        <w:t>003406700</w:t>
+      </w:r>
+    </w:p>
+    <w:p>
+      <w:pPr>
+        <w:pStyle w:val="ListParagraph"/>
+        <w:ind w:left="3600"/>
+        <w:jc w:val="both"/>
+      </w:pPr>
+      <w:r>
+        <w:t>400789003</w:t>
+      </w:r>
+    </w:p>
+    <w:p>
+      <w:pPr>
+        <w:pStyle w:val="ListParagraph"/>
+        <w:ind w:left="3600"/>
+        <w:jc w:val="both"/>
+      </w:pPr>
+      <w:r>
+        <w:t>009020400</w:t>
+      </w:r>
+    </w:p>
+    <w:p>
+      <w:pPr>
+        <w:pStyle w:val="ListParagraph"/>
+        <w:ind w:left="3600"/>
+        <w:jc w:val="both"/>
+      </w:pPr>
+      <w:r>
+        <w:t>210365097</w:t>
+      </w:r>
+    </w:p>
+    <w:p>
+      <w:pPr>
+        <w:pStyle w:val="ListParagraph"/>
+        <w:ind w:left="3600"/>
+        <w:jc w:val="both"/>
+      </w:pPr>
+      <w:r>
+        <w:t>065090210</w:t>
+      </w:r>
+    </w:p>
+    <w:p>
+      <w:pPr>
+        <w:pStyle w:val="ListParagraph"/>
+        <w:ind w:left="3600"/>
+        <w:jc w:val="both"/>
+      </w:pPr>
+      <w:r>
+        <w:t>890214065</w:t>
+      </w:r>
+    </w:p>
+    <w:p>
+      <w:pPr>
+        <w:pStyle w:val="ListParagraph"/>
+        <w:ind w:left="3600"/>
+        <w:jc w:val="both"/>
+      </w:pPr>
+      <w:r>
+        <w:t>001040900</w:t>
+      </w:r>
+    </w:p>
+    <w:p>
+      <w:pPr>
+        <w:pStyle w:val="ListParagraph"/>
+        <w:ind w:left="3600"/>
+        <w:jc w:val="both"/>
+      </w:pPr>
+      <w:r>
+        <w:t>600978001</w:t>
+      </w:r>
+    </w:p>
+    <w:p>
+      <w:pPr>
+        <w:pStyle w:val="ListParagraph"/>
+        <w:ind w:left="3600"/>
+        <w:jc w:val="both"/>
+      </w:pPr>
+      <w:r>
+        <w:t>008501600</w:t>
+      </w:r>
+      <w:bookmarkStart w:id="0" w:name="_GoBack"/>
+      <w:bookmarkEnd w:id="0"/>
+    </w:p>
+    <w:p>
+      <w:pPr>
+        <w:pStyle w:val="ListParagraph"/>
         <w:numPr>
           <w:ilvl w:val="2"/>
           <w:numId w:val="1"/>
@@ -210,12 +466,7 @@
         <w:jc w:val="both"/>
       </w:pPr>
       <w:r>
-        <w:t>Click on Solve will read and solve the problem from input file and will display solved board in adjacent multi-line text</w:t>
-      </w:r>
-      <w:bookmarkStart w:id="0" w:name="_GoBack"/>
-      <w:bookmarkEnd w:id="0"/>
-      <w:r>
-        <w:t>box</w:t>
+        <w:t>Click on Solve will read and solve the problem from input file and will display solved board in adjacent multi-line textbox</w:t>
       </w:r>
     </w:p>
     <w:p>
@@ -241,6 +492,10 @@
         <w:jc w:val="both"/>
       </w:pPr>
       <w:r>
+        <w:rPr>
+          <w:noProof/>
+        </w:rPr>
+        <w:lastRenderedPageBreak/>
         <w:drawing>
           <wp:inline distT="0" distB="0" distL="0" distR="0" wp14:anchorId="41377E52" wp14:editId="6A256AB5">
             <wp:extent cx="2423370" cy="281964"/>
@@ -333,6 +588,118 @@
 <file path=word/numbering.xml><?xml version="1.0" encoding="utf-8"?>
 <w:numbering xmlns:wpc="http://schemas.microsoft.com/office/word/2010/wordprocessingCanvas" xmlns:mc="http://schemas.openxmlformats.org/markup-compatibility/2006" xmlns:o="urn:schemas-microsoft-com:office:office" xmlns:r="http://schemas.openxmlformats.org/officeDocument/2006/relationships" xmlns:m="http://schemas.openxmlformats.org/officeDocument/2006/math" xmlns:v="urn:schemas-microsoft-com:vml" xmlns:wp14="http://schemas.microsoft.com/office/word/2010/wordprocessingDrawing" xmlns:wp="http://schemas.openxmlformats.org/drawingml/2006/wordprocessingDrawing" xmlns:w10="urn:schemas-microsoft-com:office:word" xmlns:w="http://schemas.openxmlformats.org/wordprocessingml/2006/main" xmlns:w14="http://schemas.microsoft.com/office/word/2010/wordml" xmlns:w15="http://schemas.microsoft.com/office/word/2012/wordml" xmlns:wpg="http://schemas.microsoft.com/office/word/2010/wordprocessingGroup" xmlns:wpi="http://schemas.microsoft.com/office/word/2010/wordprocessingInk" xmlns:wne="http://schemas.microsoft.com/office/word/2006/wordml" xmlns:wps="http://schemas.microsoft.com/office/word/2010/wordprocessingShape" mc:Ignorable="w14 w15 wp14">
   <w:abstractNum w:abstractNumId="0" w15:restartNumberingAfterBreak="0">
+    <w:nsid w:val="03464A8F"/>
+    <w:multiLevelType w:val="hybridMultilevel"/>
+    <w:tmpl w:val="F4D66AE2"/>
+    <w:lvl w:ilvl="0" w:tplc="C2CC8B32">
+      <w:numFmt w:val="bullet"/>
+      <w:lvlText w:val="-"/>
+      <w:lvlJc w:val="left"/>
+      <w:pPr>
+        <w:ind w:left="720" w:hanging="360"/>
+      </w:pPr>
+      <w:rPr>
+        <w:rFonts w:ascii="Calibri" w:eastAsiaTheme="minorHAnsi" w:hAnsi="Calibri" w:cs="Calibri" w:hint="default"/>
+      </w:rPr>
+    </w:lvl>
+    <w:lvl w:ilvl="1" w:tplc="04090003">
+      <w:start w:val="1"/>
+      <w:numFmt w:val="bullet"/>
+      <w:lvlText w:val="o"/>
+      <w:lvlJc w:val="left"/>
+      <w:pPr>
+        <w:ind w:left="1440" w:hanging="360"/>
+      </w:pPr>
+      <w:rPr>
+        <w:rFonts w:ascii="Courier New" w:hAnsi="Courier New" w:cs="Courier New" w:hint="default"/>
+      </w:rPr>
+    </w:lvl>
+    <w:lvl w:ilvl="2" w:tplc="04090005" w:tentative="1">
+      <w:start w:val="1"/>
+      <w:numFmt w:val="bullet"/>
+      <w:lvlText w:val=""/>
+      <w:lvlJc w:val="left"/>
+      <w:pPr>
+        <w:ind w:left="2160" w:hanging="360"/>
+      </w:pPr>
+      <w:rPr>
+        <w:rFonts w:ascii="Wingdings" w:hAnsi="Wingdings" w:hint="default"/>
+      </w:rPr>
+    </w:lvl>
+    <w:lvl w:ilvl="3" w:tplc="04090001" w:tentative="1">
+      <w:start w:val="1"/>
+      <w:numFmt w:val="bullet"/>
+      <w:lvlText w:val=""/>
+      <w:lvlJc w:val="left"/>
+      <w:pPr>
+        <w:ind w:left="2880" w:hanging="360"/>
+      </w:pPr>
+      <w:rPr>
+        <w:rFonts w:ascii="Symbol" w:hAnsi="Symbol" w:hint="default"/>
+      </w:rPr>
+    </w:lvl>
+    <w:lvl w:ilvl="4" w:tplc="04090003" w:tentative="1">
+      <w:start w:val="1"/>
+      <w:numFmt w:val="bullet"/>
+      <w:lvlText w:val="o"/>
+      <w:lvlJc w:val="left"/>
+      <w:pPr>
+        <w:ind w:left="3600" w:hanging="360"/>
+      </w:pPr>
+      <w:rPr>
+        <w:rFonts w:ascii="Courier New" w:hAnsi="Courier New" w:cs="Courier New" w:hint="default"/>
+      </w:rPr>
+    </w:lvl>
+    <w:lvl w:ilvl="5" w:tplc="04090005" w:tentative="1">
+      <w:start w:val="1"/>
+      <w:numFmt w:val="bullet"/>
+      <w:lvlText w:val=""/>
+      <w:lvlJc w:val="left"/>
+      <w:pPr>
+        <w:ind w:left="4320" w:hanging="360"/>
+      </w:pPr>
+      <w:rPr>
+        <w:rFonts w:ascii="Wingdings" w:hAnsi="Wingdings" w:hint="default"/>
+      </w:rPr>
+    </w:lvl>
+    <w:lvl w:ilvl="6" w:tplc="04090001" w:tentative="1">
+      <w:start w:val="1"/>
+      <w:numFmt w:val="bullet"/>
+      <w:lvlText w:val=""/>
+      <w:lvlJc w:val="left"/>
+      <w:pPr>
+        <w:ind w:left="5040" w:hanging="360"/>
+      </w:pPr>
+      <w:rPr>
+        <w:rFonts w:ascii="Symbol" w:hAnsi="Symbol" w:hint="default"/>
+      </w:rPr>
+    </w:lvl>
+    <w:lvl w:ilvl="7" w:tplc="04090003" w:tentative="1">
+      <w:start w:val="1"/>
+      <w:numFmt w:val="bullet"/>
+      <w:lvlText w:val="o"/>
+      <w:lvlJc w:val="left"/>
+      <w:pPr>
+        <w:ind w:left="5760" w:hanging="360"/>
+      </w:pPr>
+      <w:rPr>
+        <w:rFonts w:ascii="Courier New" w:hAnsi="Courier New" w:cs="Courier New" w:hint="default"/>
+      </w:rPr>
+    </w:lvl>
+    <w:lvl w:ilvl="8" w:tplc="04090005" w:tentative="1">
+      <w:start w:val="1"/>
+      <w:numFmt w:val="bullet"/>
+      <w:lvlText w:val=""/>
+      <w:lvlJc w:val="left"/>
+      <w:pPr>
+        <w:ind w:left="6480" w:hanging="360"/>
+      </w:pPr>
+      <w:rPr>
+        <w:rFonts w:ascii="Wingdings" w:hAnsi="Wingdings" w:hint="default"/>
+      </w:rPr>
+    </w:lvl>
+  </w:abstractNum>
+  <w:abstractNum w:abstractNumId="1" w15:restartNumberingAfterBreak="0">
     <w:nsid w:val="7BF829D1"/>
     <w:multiLevelType w:val="hybridMultilevel"/>
     <w:tmpl w:val="27DA5CD8"/>
@@ -445,6 +812,9 @@
     </w:lvl>
   </w:abstractNum>
   <w:num w:numId="1">
+    <w:abstractNumId w:val="1"/>
+  </w:num>
+  <w:num w:numId="2">
     <w:abstractNumId w:val="0"/>
   </w:num>
 </w:numbering>

</xml_diff>